<commit_message>
Completed and updated journal
</commit_message>
<xml_diff>
--- a/design/Jermaine Brown Design Journal.docx
+++ b/design/Jermaine Brown Design Journal.docx
@@ -1,6 +1,6 @@
 
 <file path=word/document.xml><?xml version="1.0" encoding="utf-8"?>
-<w:document xmlns:wpc="http://schemas.microsoft.com/office/word/2010/wordprocessingCanvas" xmlns:cx="http://schemas.microsoft.com/office/drawing/2014/chartex" xmlns:cx1="http://schemas.microsoft.com/office/drawing/2015/9/8/chartex" xmlns:cx2="http://schemas.microsoft.com/office/drawing/2015/10/21/chartex" xmlns:cx3="http://schemas.microsoft.com/office/drawing/2016/5/9/chartex" xmlns:cx4="http://schemas.microsoft.com/office/drawing/2016/5/10/chartex" xmlns:cx5="http://schemas.microsoft.com/office/drawing/2016/5/11/chartex" xmlns:cx6="http://schemas.microsoft.com/office/drawing/2016/5/12/chartex" xmlns:cx7="http://schemas.microsoft.com/office/drawing/2016/5/13/chartex" xmlns:cx8="http://schemas.microsoft.com/office/drawing/2016/5/14/chartex" xmlns:mc="http://schemas.openxmlformats.org/markup-compatibility/2006" xmlns:aink="http://schemas.microsoft.com/office/drawing/2016/ink" xmlns:am3d="http://schemas.microsoft.com/office/drawing/2017/model3d" xmlns:o="urn:schemas-microsoft-com:office:office" xmlns:r="http://schemas.openxmlformats.org/officeDocument/2006/relationships" xmlns:m="http://schemas.openxmlformats.org/officeDocument/2006/math" xmlns:v="urn:schemas-microsoft-com:vml" xmlns:wp14="http://schemas.microsoft.com/office/word/2010/wordprocessingDrawing" xmlns:wp="http://schemas.openxmlformats.org/drawingml/2006/wordprocessingDrawing" xmlns:w10="urn:schemas-microsoft-com:office:word" xmlns:w="http://schemas.openxmlformats.org/wordprocessingml/2006/main" xmlns:w14="http://schemas.microsoft.com/office/word/2010/wordml" xmlns:w15="http://schemas.microsoft.com/office/word/2012/wordml" xmlns:w16cex="http://schemas.microsoft.com/office/word/2018/wordml/cex" xmlns:w16cid="http://schemas.microsoft.com/office/word/2016/wordml/cid" xmlns:w16="http://schemas.microsoft.com/office/word/2018/wordml" xmlns:w16sdtdh="http://schemas.microsoft.com/office/word/2020/wordml/sdtdatahash" xmlns:w16se="http://schemas.microsoft.com/office/word/2015/wordml/symex" xmlns:wpg="http://schemas.microsoft.com/office/word/2010/wordprocessingGroup" xmlns:wpi="http://schemas.microsoft.com/office/word/2010/wordprocessingInk" xmlns:wne="http://schemas.microsoft.com/office/word/2006/wordml" xmlns:wps="http://schemas.microsoft.com/office/word/2010/wordprocessingShape" mc:Ignorable="w14 w15 w16se w16cid w16 w16cex w16sdtdh wp14">
+<w:document xmlns:wpc="http://schemas.microsoft.com/office/word/2010/wordprocessingCanvas" xmlns:cx="http://schemas.microsoft.com/office/drawing/2014/chartex" xmlns:cx1="http://schemas.microsoft.com/office/drawing/2015/9/8/chartex" xmlns:cx2="http://schemas.microsoft.com/office/drawing/2015/10/21/chartex" xmlns:cx3="http://schemas.microsoft.com/office/drawing/2016/5/9/chartex" xmlns:cx4="http://schemas.microsoft.com/office/drawing/2016/5/10/chartex" xmlns:cx5="http://schemas.microsoft.com/office/drawing/2016/5/11/chartex" xmlns:cx6="http://schemas.microsoft.com/office/drawing/2016/5/12/chartex" xmlns:cx7="http://schemas.microsoft.com/office/drawing/2016/5/13/chartex" xmlns:cx8="http://schemas.microsoft.com/office/drawing/2016/5/14/chartex" xmlns:mc="http://schemas.openxmlformats.org/markup-compatibility/2006" xmlns:aink="http://schemas.microsoft.com/office/drawing/2016/ink" xmlns:am3d="http://schemas.microsoft.com/office/drawing/2017/model3d" xmlns:o="urn:schemas-microsoft-com:office:office" xmlns:oel="http://schemas.microsoft.com/office/2019/extlst" xmlns:r="http://schemas.openxmlformats.org/officeDocument/2006/relationships" xmlns:m="http://schemas.openxmlformats.org/officeDocument/2006/math" xmlns:v="urn:schemas-microsoft-com:vml" xmlns:wp14="http://schemas.microsoft.com/office/word/2010/wordprocessingDrawing" xmlns:wp="http://schemas.openxmlformats.org/drawingml/2006/wordprocessingDrawing" xmlns:w10="urn:schemas-microsoft-com:office:word" xmlns:w="http://schemas.openxmlformats.org/wordprocessingml/2006/main" xmlns:w14="http://schemas.microsoft.com/office/word/2010/wordml" xmlns:w15="http://schemas.microsoft.com/office/word/2012/wordml" xmlns:w16cex="http://schemas.microsoft.com/office/word/2018/wordml/cex" xmlns:w16cid="http://schemas.microsoft.com/office/word/2016/wordml/cid" xmlns:w16="http://schemas.microsoft.com/office/word/2018/wordml" xmlns:w16sdtdh="http://schemas.microsoft.com/office/word/2020/wordml/sdtdatahash" xmlns:w16se="http://schemas.microsoft.com/office/word/2015/wordml/symex" xmlns:wpg="http://schemas.microsoft.com/office/word/2010/wordprocessingGroup" xmlns:wpi="http://schemas.microsoft.com/office/word/2010/wordprocessingInk" xmlns:wne="http://schemas.microsoft.com/office/word/2006/wordml" xmlns:wps="http://schemas.microsoft.com/office/word/2010/wordprocessingShape" mc:Ignorable="w14 w15 w16se w16cid w16 w16cex w16sdtdh wp14">
   <w:body>
     <w:p>
       <w:pPr>
@@ -317,7 +317,43 @@
           <w:sz w:val="24"/>
           <w:szCs w:val="24"/>
         </w:rPr>
-        <w:t>Revisions made to document to account for 16 bit instructions and established information was written down for the milestone. Code turned into instructions from rel-prime.</w:t>
+        <w:t xml:space="preserve">Revisions made to document to account for </w:t>
+      </w:r>
+      <w:proofErr w:type="gramStart"/>
+      <w:r>
+        <w:rPr>
+          <w:rFonts w:ascii="Times New Roman" w:hAnsi="Times New Roman" w:cs="Times New Roman"/>
+          <w:sz w:val="24"/>
+          <w:szCs w:val="24"/>
+        </w:rPr>
+        <w:t>16 bit</w:t>
+      </w:r>
+      <w:proofErr w:type="gramEnd"/>
+      <w:r>
+        <w:rPr>
+          <w:rFonts w:ascii="Times New Roman" w:hAnsi="Times New Roman" w:cs="Times New Roman"/>
+          <w:sz w:val="24"/>
+          <w:szCs w:val="24"/>
+        </w:rPr>
+        <w:t xml:space="preserve"> instructions and established information was written down for the milestone. Code turned into instructions from </w:t>
+      </w:r>
+      <w:proofErr w:type="spellStart"/>
+      <w:r>
+        <w:rPr>
+          <w:rFonts w:ascii="Times New Roman" w:hAnsi="Times New Roman" w:cs="Times New Roman"/>
+          <w:sz w:val="24"/>
+          <w:szCs w:val="24"/>
+        </w:rPr>
+        <w:t>rel</w:t>
+      </w:r>
+      <w:proofErr w:type="spellEnd"/>
+      <w:r>
+        <w:rPr>
+          <w:rFonts w:ascii="Times New Roman" w:hAnsi="Times New Roman" w:cs="Times New Roman"/>
+          <w:sz w:val="24"/>
+          <w:szCs w:val="24"/>
+        </w:rPr>
+        <w:t>-prime.</w:t>
       </w:r>
     </w:p>
     <w:p>
@@ -738,6 +774,492 @@
           <w:szCs w:val="24"/>
         </w:rPr>
         <w:t>Finished writing tests for subsystems.</w:t>
+      </w:r>
+    </w:p>
+    <w:p>
+      <w:pPr>
+        <w:rPr>
+          <w:rFonts w:ascii="Times New Roman" w:hAnsi="Times New Roman" w:cs="Times New Roman"/>
+          <w:sz w:val="24"/>
+          <w:szCs w:val="24"/>
+        </w:rPr>
+      </w:pPr>
+      <w:r>
+        <w:rPr>
+          <w:rFonts w:ascii="Times New Roman" w:hAnsi="Times New Roman" w:cs="Times New Roman"/>
+          <w:b/>
+          <w:bCs/>
+          <w:sz w:val="28"/>
+          <w:szCs w:val="28"/>
+        </w:rPr>
+        <w:t xml:space="preserve">MILESTONE </w:t>
+      </w:r>
+      <w:r>
+        <w:rPr>
+          <w:rFonts w:ascii="Times New Roman" w:hAnsi="Times New Roman" w:cs="Times New Roman"/>
+          <w:b/>
+          <w:bCs/>
+          <w:sz w:val="28"/>
+          <w:szCs w:val="28"/>
+        </w:rPr>
+        <w:t>4</w:t>
+      </w:r>
+      <w:r>
+        <w:rPr>
+          <w:rFonts w:ascii="Times New Roman" w:hAnsi="Times New Roman" w:cs="Times New Roman"/>
+          <w:b/>
+          <w:bCs/>
+          <w:sz w:val="28"/>
+          <w:szCs w:val="28"/>
+        </w:rPr>
+        <w:t xml:space="preserve"> WORK:</w:t>
+      </w:r>
+    </w:p>
+    <w:p>
+      <w:pPr>
+        <w:rPr>
+          <w:rFonts w:ascii="Times New Roman" w:hAnsi="Times New Roman" w:cs="Times New Roman"/>
+          <w:sz w:val="24"/>
+          <w:szCs w:val="24"/>
+          <w:u w:val="single"/>
+        </w:rPr>
+      </w:pPr>
+      <w:r>
+        <w:rPr>
+          <w:rFonts w:ascii="Times New Roman" w:hAnsi="Times New Roman" w:cs="Times New Roman"/>
+          <w:sz w:val="24"/>
+          <w:szCs w:val="24"/>
+          <w:u w:val="single"/>
+        </w:rPr>
+        <w:t>S</w:t>
+      </w:r>
+      <w:r>
+        <w:rPr>
+          <w:rFonts w:ascii="Times New Roman" w:hAnsi="Times New Roman" w:cs="Times New Roman"/>
+          <w:sz w:val="24"/>
+          <w:szCs w:val="24"/>
+          <w:u w:val="single"/>
+        </w:rPr>
+        <w:t>aturday</w:t>
+      </w:r>
+      <w:r>
+        <w:rPr>
+          <w:rFonts w:ascii="Times New Roman" w:hAnsi="Times New Roman" w:cs="Times New Roman"/>
+          <w:sz w:val="24"/>
+          <w:szCs w:val="24"/>
+          <w:u w:val="single"/>
+        </w:rPr>
+        <w:t xml:space="preserve">, </w:t>
+      </w:r>
+      <w:r>
+        <w:rPr>
+          <w:rFonts w:ascii="Times New Roman" w:hAnsi="Times New Roman" w:cs="Times New Roman"/>
+          <w:sz w:val="24"/>
+          <w:szCs w:val="24"/>
+          <w:u w:val="single"/>
+        </w:rPr>
+        <w:t>April</w:t>
+      </w:r>
+      <w:r>
+        <w:rPr>
+          <w:rFonts w:ascii="Times New Roman" w:hAnsi="Times New Roman" w:cs="Times New Roman"/>
+          <w:sz w:val="24"/>
+          <w:szCs w:val="24"/>
+          <w:u w:val="single"/>
+        </w:rPr>
+        <w:t xml:space="preserve"> </w:t>
+      </w:r>
+      <w:r>
+        <w:rPr>
+          <w:rFonts w:ascii="Times New Roman" w:hAnsi="Times New Roman" w:cs="Times New Roman"/>
+          <w:sz w:val="24"/>
+          <w:szCs w:val="24"/>
+          <w:u w:val="single"/>
+        </w:rPr>
+        <w:t>30</w:t>
+      </w:r>
+      <w:r>
+        <w:rPr>
+          <w:rFonts w:ascii="Times New Roman" w:hAnsi="Times New Roman" w:cs="Times New Roman"/>
+          <w:sz w:val="24"/>
+          <w:szCs w:val="24"/>
+          <w:u w:val="single"/>
+        </w:rPr>
+        <w:t>, 2022</w:t>
+      </w:r>
+    </w:p>
+    <w:p>
+      <w:pPr>
+        <w:rPr>
+          <w:rFonts w:ascii="Times New Roman" w:hAnsi="Times New Roman" w:cs="Times New Roman"/>
+          <w:sz w:val="24"/>
+          <w:szCs w:val="24"/>
+        </w:rPr>
+      </w:pPr>
+      <w:r>
+        <w:rPr>
+          <w:rFonts w:ascii="Times New Roman" w:hAnsi="Times New Roman" w:cs="Times New Roman"/>
+          <w:sz w:val="24"/>
+          <w:szCs w:val="24"/>
+        </w:rPr>
+        <w:t>Team meeting</w:t>
+      </w:r>
+    </w:p>
+    <w:p>
+      <w:pPr>
+        <w:pStyle w:val="ListParagraph"/>
+        <w:numPr>
+          <w:ilvl w:val="0"/>
+          <w:numId w:val="2"/>
+        </w:numPr>
+        <w:rPr>
+          <w:rFonts w:ascii="Times New Roman" w:hAnsi="Times New Roman" w:cs="Times New Roman"/>
+          <w:sz w:val="24"/>
+          <w:szCs w:val="24"/>
+        </w:rPr>
+      </w:pPr>
+      <w:r>
+        <w:rPr>
+          <w:rFonts w:ascii="Times New Roman" w:hAnsi="Times New Roman" w:cs="Times New Roman"/>
+          <w:sz w:val="24"/>
+          <w:szCs w:val="24"/>
+        </w:rPr>
+        <w:t>Divided work and set deadlines as specified at the top of our document.</w:t>
+      </w:r>
+    </w:p>
+    <w:p>
+      <w:pPr>
+        <w:rPr>
+          <w:rFonts w:ascii="Times New Roman" w:hAnsi="Times New Roman" w:cs="Times New Roman"/>
+          <w:sz w:val="24"/>
+          <w:szCs w:val="24"/>
+          <w:u w:val="single"/>
+        </w:rPr>
+      </w:pPr>
+      <w:r>
+        <w:rPr>
+          <w:rFonts w:ascii="Times New Roman" w:hAnsi="Times New Roman" w:cs="Times New Roman"/>
+          <w:sz w:val="24"/>
+          <w:szCs w:val="24"/>
+          <w:u w:val="single"/>
+        </w:rPr>
+        <w:t>Sunday</w:t>
+      </w:r>
+      <w:r>
+        <w:rPr>
+          <w:rFonts w:ascii="Times New Roman" w:hAnsi="Times New Roman" w:cs="Times New Roman"/>
+          <w:sz w:val="24"/>
+          <w:szCs w:val="24"/>
+          <w:u w:val="single"/>
+        </w:rPr>
+        <w:t xml:space="preserve">, </w:t>
+      </w:r>
+      <w:r>
+        <w:rPr>
+          <w:rFonts w:ascii="Times New Roman" w:hAnsi="Times New Roman" w:cs="Times New Roman"/>
+          <w:sz w:val="24"/>
+          <w:szCs w:val="24"/>
+          <w:u w:val="single"/>
+        </w:rPr>
+        <w:t>May</w:t>
+      </w:r>
+      <w:r>
+        <w:rPr>
+          <w:rFonts w:ascii="Times New Roman" w:hAnsi="Times New Roman" w:cs="Times New Roman"/>
+          <w:sz w:val="24"/>
+          <w:szCs w:val="24"/>
+          <w:u w:val="single"/>
+        </w:rPr>
+        <w:t xml:space="preserve"> </w:t>
+      </w:r>
+      <w:r>
+        <w:rPr>
+          <w:rFonts w:ascii="Times New Roman" w:hAnsi="Times New Roman" w:cs="Times New Roman"/>
+          <w:sz w:val="24"/>
+          <w:szCs w:val="24"/>
+          <w:u w:val="single"/>
+        </w:rPr>
+        <w:t>1</w:t>
+      </w:r>
+      <w:r>
+        <w:rPr>
+          <w:rFonts w:ascii="Times New Roman" w:hAnsi="Times New Roman" w:cs="Times New Roman"/>
+          <w:sz w:val="24"/>
+          <w:szCs w:val="24"/>
+          <w:u w:val="single"/>
+        </w:rPr>
+        <w:t>, 2022</w:t>
+      </w:r>
+    </w:p>
+    <w:p>
+      <w:pPr>
+        <w:rPr>
+          <w:rFonts w:ascii="Times New Roman" w:hAnsi="Times New Roman" w:cs="Times New Roman"/>
+          <w:sz w:val="24"/>
+          <w:szCs w:val="24"/>
+        </w:rPr>
+      </w:pPr>
+      <w:r>
+        <w:rPr>
+          <w:rFonts w:ascii="Times New Roman" w:hAnsi="Times New Roman" w:cs="Times New Roman"/>
+          <w:sz w:val="24"/>
+          <w:szCs w:val="24"/>
+        </w:rPr>
+        <w:t>Solo Work</w:t>
+      </w:r>
+    </w:p>
+    <w:p>
+      <w:pPr>
+        <w:pStyle w:val="ListParagraph"/>
+        <w:numPr>
+          <w:ilvl w:val="0"/>
+          <w:numId w:val="2"/>
+        </w:numPr>
+        <w:rPr>
+          <w:rFonts w:ascii="Times New Roman" w:hAnsi="Times New Roman" w:cs="Times New Roman"/>
+          <w:sz w:val="24"/>
+          <w:szCs w:val="24"/>
+        </w:rPr>
+      </w:pPr>
+      <w:r>
+        <w:rPr>
+          <w:rFonts w:ascii="Times New Roman" w:hAnsi="Times New Roman" w:cs="Times New Roman"/>
+          <w:sz w:val="24"/>
+          <w:szCs w:val="24"/>
+        </w:rPr>
+        <w:t>Implemented 2-bit mux but no testing. File completed but not committed.</w:t>
+      </w:r>
+    </w:p>
+    <w:p>
+      <w:pPr>
+        <w:rPr>
+          <w:rFonts w:ascii="Times New Roman" w:hAnsi="Times New Roman" w:cs="Times New Roman"/>
+          <w:sz w:val="24"/>
+          <w:szCs w:val="24"/>
+          <w:u w:val="single"/>
+        </w:rPr>
+      </w:pPr>
+      <w:r>
+        <w:rPr>
+          <w:rFonts w:ascii="Times New Roman" w:hAnsi="Times New Roman" w:cs="Times New Roman"/>
+          <w:sz w:val="24"/>
+          <w:szCs w:val="24"/>
+          <w:u w:val="single"/>
+        </w:rPr>
+        <w:t>Monday</w:t>
+      </w:r>
+      <w:r>
+        <w:rPr>
+          <w:rFonts w:ascii="Times New Roman" w:hAnsi="Times New Roman" w:cs="Times New Roman"/>
+          <w:sz w:val="24"/>
+          <w:szCs w:val="24"/>
+          <w:u w:val="single"/>
+        </w:rPr>
+        <w:t xml:space="preserve">, </w:t>
+      </w:r>
+      <w:r>
+        <w:rPr>
+          <w:rFonts w:ascii="Times New Roman" w:hAnsi="Times New Roman" w:cs="Times New Roman"/>
+          <w:sz w:val="24"/>
+          <w:szCs w:val="24"/>
+          <w:u w:val="single"/>
+        </w:rPr>
+        <w:t>May</w:t>
+      </w:r>
+      <w:r>
+        <w:rPr>
+          <w:rFonts w:ascii="Times New Roman" w:hAnsi="Times New Roman" w:cs="Times New Roman"/>
+          <w:sz w:val="24"/>
+          <w:szCs w:val="24"/>
+          <w:u w:val="single"/>
+        </w:rPr>
+        <w:t xml:space="preserve"> </w:t>
+      </w:r>
+      <w:r>
+        <w:rPr>
+          <w:rFonts w:ascii="Times New Roman" w:hAnsi="Times New Roman" w:cs="Times New Roman"/>
+          <w:sz w:val="24"/>
+          <w:szCs w:val="24"/>
+          <w:u w:val="single"/>
+        </w:rPr>
+        <w:t>2</w:t>
+      </w:r>
+      <w:r>
+        <w:rPr>
+          <w:rFonts w:ascii="Times New Roman" w:hAnsi="Times New Roman" w:cs="Times New Roman"/>
+          <w:sz w:val="24"/>
+          <w:szCs w:val="24"/>
+          <w:u w:val="single"/>
+        </w:rPr>
+        <w:t>, 2022</w:t>
+      </w:r>
+    </w:p>
+    <w:p>
+      <w:pPr>
+        <w:rPr>
+          <w:rFonts w:ascii="Times New Roman" w:hAnsi="Times New Roman" w:cs="Times New Roman"/>
+          <w:sz w:val="24"/>
+          <w:szCs w:val="24"/>
+        </w:rPr>
+      </w:pPr>
+      <w:r>
+        <w:rPr>
+          <w:rFonts w:ascii="Times New Roman" w:hAnsi="Times New Roman" w:cs="Times New Roman"/>
+          <w:sz w:val="24"/>
+          <w:szCs w:val="24"/>
+        </w:rPr>
+        <w:t>Solo Work</w:t>
+      </w:r>
+    </w:p>
+    <w:p>
+      <w:pPr>
+        <w:pStyle w:val="ListParagraph"/>
+        <w:numPr>
+          <w:ilvl w:val="0"/>
+          <w:numId w:val="2"/>
+        </w:numPr>
+        <w:rPr>
+          <w:rFonts w:ascii="Times New Roman" w:hAnsi="Times New Roman" w:cs="Times New Roman"/>
+          <w:sz w:val="24"/>
+          <w:szCs w:val="24"/>
+        </w:rPr>
+      </w:pPr>
+      <w:r>
+        <w:rPr>
+          <w:rFonts w:ascii="Times New Roman" w:hAnsi="Times New Roman" w:cs="Times New Roman"/>
+          <w:sz w:val="24"/>
+          <w:szCs w:val="24"/>
+        </w:rPr>
+        <w:t>Made tests for 2-bit mux and began making tests for Alu component.</w:t>
+      </w:r>
+    </w:p>
+    <w:p>
+      <w:pPr>
+        <w:rPr>
+          <w:rFonts w:ascii="Times New Roman" w:hAnsi="Times New Roman" w:cs="Times New Roman"/>
+          <w:sz w:val="24"/>
+          <w:szCs w:val="24"/>
+          <w:u w:val="single"/>
+        </w:rPr>
+      </w:pPr>
+      <w:r>
+        <w:rPr>
+          <w:rFonts w:ascii="Times New Roman" w:hAnsi="Times New Roman" w:cs="Times New Roman"/>
+          <w:sz w:val="24"/>
+          <w:szCs w:val="24"/>
+          <w:u w:val="single"/>
+        </w:rPr>
+        <w:t>Tuesday</w:t>
+      </w:r>
+      <w:r>
+        <w:rPr>
+          <w:rFonts w:ascii="Times New Roman" w:hAnsi="Times New Roman" w:cs="Times New Roman"/>
+          <w:sz w:val="24"/>
+          <w:szCs w:val="24"/>
+          <w:u w:val="single"/>
+        </w:rPr>
+        <w:t xml:space="preserve">, </w:t>
+      </w:r>
+      <w:r>
+        <w:rPr>
+          <w:rFonts w:ascii="Times New Roman" w:hAnsi="Times New Roman" w:cs="Times New Roman"/>
+          <w:sz w:val="24"/>
+          <w:szCs w:val="24"/>
+          <w:u w:val="single"/>
+        </w:rPr>
+        <w:t>May</w:t>
+      </w:r>
+      <w:r>
+        <w:rPr>
+          <w:rFonts w:ascii="Times New Roman" w:hAnsi="Times New Roman" w:cs="Times New Roman"/>
+          <w:sz w:val="24"/>
+          <w:szCs w:val="24"/>
+          <w:u w:val="single"/>
+        </w:rPr>
+        <w:t xml:space="preserve"> 3, 2022</w:t>
+      </w:r>
+    </w:p>
+    <w:p>
+      <w:pPr>
+        <w:rPr>
+          <w:rFonts w:ascii="Times New Roman" w:hAnsi="Times New Roman" w:cs="Times New Roman"/>
+          <w:sz w:val="24"/>
+          <w:szCs w:val="24"/>
+        </w:rPr>
+      </w:pPr>
+      <w:r>
+        <w:rPr>
+          <w:rFonts w:ascii="Times New Roman" w:hAnsi="Times New Roman" w:cs="Times New Roman"/>
+          <w:sz w:val="24"/>
+          <w:szCs w:val="24"/>
+        </w:rPr>
+        <w:t>Class and Solo Work</w:t>
+      </w:r>
+    </w:p>
+    <w:p>
+      <w:pPr>
+        <w:pStyle w:val="ListParagraph"/>
+        <w:numPr>
+          <w:ilvl w:val="0"/>
+          <w:numId w:val="2"/>
+        </w:numPr>
+        <w:rPr>
+          <w:rFonts w:ascii="Times New Roman" w:hAnsi="Times New Roman" w:cs="Times New Roman"/>
+          <w:sz w:val="24"/>
+          <w:szCs w:val="24"/>
+        </w:rPr>
+      </w:pPr>
+      <w:r>
+        <w:rPr>
+          <w:rFonts w:ascii="Times New Roman" w:hAnsi="Times New Roman" w:cs="Times New Roman"/>
+          <w:sz w:val="24"/>
+          <w:szCs w:val="24"/>
+        </w:rPr>
+        <w:t>Finalized tests for Alu and 2-bit mux component</w:t>
+      </w:r>
+    </w:p>
+    <w:p>
+      <w:pPr>
+        <w:pStyle w:val="ListParagraph"/>
+        <w:numPr>
+          <w:ilvl w:val="0"/>
+          <w:numId w:val="2"/>
+        </w:numPr>
+        <w:rPr>
+          <w:rFonts w:ascii="Times New Roman" w:hAnsi="Times New Roman" w:cs="Times New Roman"/>
+          <w:sz w:val="24"/>
+          <w:szCs w:val="24"/>
+        </w:rPr>
+      </w:pPr>
+      <w:r>
+        <w:rPr>
+          <w:rFonts w:ascii="Times New Roman" w:hAnsi="Times New Roman" w:cs="Times New Roman"/>
+          <w:sz w:val="24"/>
+          <w:szCs w:val="24"/>
+        </w:rPr>
+        <w:t>Partial design for ALU subsystem but needs 3-bit mux for completion.</w:t>
+      </w:r>
+    </w:p>
+    <w:p>
+      <w:pPr>
+        <w:pStyle w:val="ListParagraph"/>
+        <w:numPr>
+          <w:ilvl w:val="0"/>
+          <w:numId w:val="2"/>
+        </w:numPr>
+        <w:rPr>
+          <w:rFonts w:ascii="Times New Roman" w:hAnsi="Times New Roman" w:cs="Times New Roman"/>
+          <w:sz w:val="24"/>
+          <w:szCs w:val="24"/>
+        </w:rPr>
+      </w:pPr>
+      <w:r>
+        <w:rPr>
+          <w:rFonts w:ascii="Times New Roman" w:hAnsi="Times New Roman" w:cs="Times New Roman"/>
+          <w:sz w:val="24"/>
+          <w:szCs w:val="24"/>
+        </w:rPr>
+        <w:t>Work committed and pushed.</w:t>
       </w:r>
     </w:p>
     <w:sectPr>
@@ -751,11 +1273,11 @@
 </file>
 
 <file path=word/numbering.xml><?xml version="1.0" encoding="utf-8"?>
-<w:numbering xmlns:wpc="http://schemas.microsoft.com/office/word/2010/wordprocessingCanvas" xmlns:cx="http://schemas.microsoft.com/office/drawing/2014/chartex" xmlns:cx1="http://schemas.microsoft.com/office/drawing/2015/9/8/chartex" xmlns:cx2="http://schemas.microsoft.com/office/drawing/2015/10/21/chartex" xmlns:cx3="http://schemas.microsoft.com/office/drawing/2016/5/9/chartex" xmlns:cx4="http://schemas.microsoft.com/office/drawing/2016/5/10/chartex" xmlns:cx5="http://schemas.microsoft.com/office/drawing/2016/5/11/chartex" xmlns:cx6="http://schemas.microsoft.com/office/drawing/2016/5/12/chartex" xmlns:cx7="http://schemas.microsoft.com/office/drawing/2016/5/13/chartex" xmlns:cx8="http://schemas.microsoft.com/office/drawing/2016/5/14/chartex" xmlns:mc="http://schemas.openxmlformats.org/markup-compatibility/2006" xmlns:aink="http://schemas.microsoft.com/office/drawing/2016/ink" xmlns:am3d="http://schemas.microsoft.com/office/drawing/2017/model3d" xmlns:o="urn:schemas-microsoft-com:office:office" xmlns:r="http://schemas.openxmlformats.org/officeDocument/2006/relationships" xmlns:m="http://schemas.openxmlformats.org/officeDocument/2006/math" xmlns:v="urn:schemas-microsoft-com:vml" xmlns:wp14="http://schemas.microsoft.com/office/word/2010/wordprocessingDrawing" xmlns:wp="http://schemas.openxmlformats.org/drawingml/2006/wordprocessingDrawing" xmlns:w10="urn:schemas-microsoft-com:office:word" xmlns:w="http://schemas.openxmlformats.org/wordprocessingml/2006/main" xmlns:w14="http://schemas.microsoft.com/office/word/2010/wordml" xmlns:w15="http://schemas.microsoft.com/office/word/2012/wordml" xmlns:w16cex="http://schemas.microsoft.com/office/word/2018/wordml/cex" xmlns:w16cid="http://schemas.microsoft.com/office/word/2016/wordml/cid" xmlns:w16="http://schemas.microsoft.com/office/word/2018/wordml" xmlns:w16sdtdh="http://schemas.microsoft.com/office/word/2020/wordml/sdtdatahash" xmlns:w16se="http://schemas.microsoft.com/office/word/2015/wordml/symex" xmlns:wpg="http://schemas.microsoft.com/office/word/2010/wordprocessingGroup" xmlns:wpi="http://schemas.microsoft.com/office/word/2010/wordprocessingInk" xmlns:wne="http://schemas.microsoft.com/office/word/2006/wordml" xmlns:wps="http://schemas.microsoft.com/office/word/2010/wordprocessingShape" mc:Ignorable="w14 w15 w16se w16cid w16 w16cex w16sdtdh wp14">
+<w:numbering xmlns:wpc="http://schemas.microsoft.com/office/word/2010/wordprocessingCanvas" xmlns:cx="http://schemas.microsoft.com/office/drawing/2014/chartex" xmlns:cx1="http://schemas.microsoft.com/office/drawing/2015/9/8/chartex" xmlns:cx2="http://schemas.microsoft.com/office/drawing/2015/10/21/chartex" xmlns:cx3="http://schemas.microsoft.com/office/drawing/2016/5/9/chartex" xmlns:cx4="http://schemas.microsoft.com/office/drawing/2016/5/10/chartex" xmlns:cx5="http://schemas.microsoft.com/office/drawing/2016/5/11/chartex" xmlns:cx6="http://schemas.microsoft.com/office/drawing/2016/5/12/chartex" xmlns:cx7="http://schemas.microsoft.com/office/drawing/2016/5/13/chartex" xmlns:cx8="http://schemas.microsoft.com/office/drawing/2016/5/14/chartex" xmlns:mc="http://schemas.openxmlformats.org/markup-compatibility/2006" xmlns:aink="http://schemas.microsoft.com/office/drawing/2016/ink" xmlns:am3d="http://schemas.microsoft.com/office/drawing/2017/model3d" xmlns:o="urn:schemas-microsoft-com:office:office" xmlns:oel="http://schemas.microsoft.com/office/2019/extlst" xmlns:r="http://schemas.openxmlformats.org/officeDocument/2006/relationships" xmlns:m="http://schemas.openxmlformats.org/officeDocument/2006/math" xmlns:v="urn:schemas-microsoft-com:vml" xmlns:wp14="http://schemas.microsoft.com/office/word/2010/wordprocessingDrawing" xmlns:wp="http://schemas.openxmlformats.org/drawingml/2006/wordprocessingDrawing" xmlns:w10="urn:schemas-microsoft-com:office:word" xmlns:w="http://schemas.openxmlformats.org/wordprocessingml/2006/main" xmlns:w14="http://schemas.microsoft.com/office/word/2010/wordml" xmlns:w15="http://schemas.microsoft.com/office/word/2012/wordml" xmlns:w16cex="http://schemas.microsoft.com/office/word/2018/wordml/cex" xmlns:w16cid="http://schemas.microsoft.com/office/word/2016/wordml/cid" xmlns:w16="http://schemas.microsoft.com/office/word/2018/wordml" xmlns:w16sdtdh="http://schemas.microsoft.com/office/word/2020/wordml/sdtdatahash" xmlns:w16se="http://schemas.microsoft.com/office/word/2015/wordml/symex" xmlns:wpg="http://schemas.microsoft.com/office/word/2010/wordprocessingGroup" xmlns:wpi="http://schemas.microsoft.com/office/word/2010/wordprocessingInk" xmlns:wne="http://schemas.microsoft.com/office/word/2006/wordml" xmlns:wps="http://schemas.microsoft.com/office/word/2010/wordprocessingShape" mc:Ignorable="w14 w15 w16se w16cid w16 w16cex w16sdtdh wp14">
   <w:abstractNum w:abstractNumId="0" w15:restartNumberingAfterBreak="0">
     <w:nsid w:val="06784CB1"/>
     <w:multiLevelType w:val="hybridMultilevel"/>
-    <w:tmpl w:val="96ACAD1E"/>
+    <w:tmpl w:val="C9CAE686"/>
     <w:lvl w:ilvl="0" w:tplc="04090001">
       <w:start w:val="1"/>
       <w:numFmt w:val="bullet"/>

</xml_diff>

<commit_message>
Late accumulator full partial implmentation and minor changes to alu_sub
</commit_message>
<xml_diff>
--- a/design/Jermaine Brown Design Journal.docx
+++ b/design/Jermaine Brown Design Journal.docx
@@ -317,43 +317,7 @@
           <w:sz w:val="24"/>
           <w:szCs w:val="24"/>
         </w:rPr>
-        <w:t xml:space="preserve">Revisions made to document to account for </w:t>
-      </w:r>
-      <w:proofErr w:type="gramStart"/>
-      <w:r>
-        <w:rPr>
-          <w:rFonts w:ascii="Times New Roman" w:hAnsi="Times New Roman" w:cs="Times New Roman"/>
-          <w:sz w:val="24"/>
-          <w:szCs w:val="24"/>
-        </w:rPr>
-        <w:t>16 bit</w:t>
-      </w:r>
-      <w:proofErr w:type="gramEnd"/>
-      <w:r>
-        <w:rPr>
-          <w:rFonts w:ascii="Times New Roman" w:hAnsi="Times New Roman" w:cs="Times New Roman"/>
-          <w:sz w:val="24"/>
-          <w:szCs w:val="24"/>
-        </w:rPr>
-        <w:t xml:space="preserve"> instructions and established information was written down for the milestone. Code turned into instructions from </w:t>
-      </w:r>
-      <w:proofErr w:type="spellStart"/>
-      <w:r>
-        <w:rPr>
-          <w:rFonts w:ascii="Times New Roman" w:hAnsi="Times New Roman" w:cs="Times New Roman"/>
-          <w:sz w:val="24"/>
-          <w:szCs w:val="24"/>
-        </w:rPr>
-        <w:t>rel</w:t>
-      </w:r>
-      <w:proofErr w:type="spellEnd"/>
-      <w:r>
-        <w:rPr>
-          <w:rFonts w:ascii="Times New Roman" w:hAnsi="Times New Roman" w:cs="Times New Roman"/>
-          <w:sz w:val="24"/>
-          <w:szCs w:val="24"/>
-        </w:rPr>
-        <w:t>-prime.</w:t>
+        <w:t>Revisions made to document to account for 16 bit instructions and established information was written down for the milestone. Code turned into instructions from rel-prime.</w:t>
       </w:r>
     </w:p>
     <w:p>
@@ -1260,6 +1224,460 @@
           <w:szCs w:val="24"/>
         </w:rPr>
         <w:t>Work committed and pushed.</w:t>
+      </w:r>
+    </w:p>
+    <w:p>
+      <w:pPr>
+        <w:rPr>
+          <w:rFonts w:ascii="Times New Roman" w:hAnsi="Times New Roman" w:cs="Times New Roman"/>
+          <w:sz w:val="24"/>
+          <w:szCs w:val="24"/>
+        </w:rPr>
+      </w:pPr>
+      <w:r>
+        <w:rPr>
+          <w:rFonts w:ascii="Times New Roman" w:hAnsi="Times New Roman" w:cs="Times New Roman"/>
+          <w:b/>
+          <w:bCs/>
+          <w:sz w:val="28"/>
+          <w:szCs w:val="28"/>
+        </w:rPr>
+        <w:t xml:space="preserve">MILESTONE </w:t>
+      </w:r>
+      <w:r>
+        <w:rPr>
+          <w:rFonts w:ascii="Times New Roman" w:hAnsi="Times New Roman" w:cs="Times New Roman"/>
+          <w:b/>
+          <w:bCs/>
+          <w:sz w:val="28"/>
+          <w:szCs w:val="28"/>
+        </w:rPr>
+        <w:t>5</w:t>
+      </w:r>
+      <w:r>
+        <w:rPr>
+          <w:rFonts w:ascii="Times New Roman" w:hAnsi="Times New Roman" w:cs="Times New Roman"/>
+          <w:b/>
+          <w:bCs/>
+          <w:sz w:val="28"/>
+          <w:szCs w:val="28"/>
+        </w:rPr>
+        <w:t xml:space="preserve"> WORK:</w:t>
+      </w:r>
+    </w:p>
+    <w:p>
+      <w:pPr>
+        <w:rPr>
+          <w:rFonts w:ascii="Times New Roman" w:hAnsi="Times New Roman" w:cs="Times New Roman"/>
+          <w:sz w:val="24"/>
+          <w:szCs w:val="24"/>
+          <w:u w:val="single"/>
+        </w:rPr>
+      </w:pPr>
+      <w:r>
+        <w:rPr>
+          <w:rFonts w:ascii="Times New Roman" w:hAnsi="Times New Roman" w:cs="Times New Roman"/>
+          <w:sz w:val="24"/>
+          <w:szCs w:val="24"/>
+          <w:u w:val="single"/>
+        </w:rPr>
+        <w:t>S</w:t>
+      </w:r>
+      <w:r>
+        <w:rPr>
+          <w:rFonts w:ascii="Times New Roman" w:hAnsi="Times New Roman" w:cs="Times New Roman"/>
+          <w:sz w:val="24"/>
+          <w:szCs w:val="24"/>
+          <w:u w:val="single"/>
+        </w:rPr>
+        <w:t>un</w:t>
+      </w:r>
+      <w:r>
+        <w:rPr>
+          <w:rFonts w:ascii="Times New Roman" w:hAnsi="Times New Roman" w:cs="Times New Roman"/>
+          <w:sz w:val="24"/>
+          <w:szCs w:val="24"/>
+          <w:u w:val="single"/>
+        </w:rPr>
+        <w:t>day</w:t>
+      </w:r>
+      <w:r>
+        <w:rPr>
+          <w:rFonts w:ascii="Times New Roman" w:hAnsi="Times New Roman" w:cs="Times New Roman"/>
+          <w:sz w:val="24"/>
+          <w:szCs w:val="24"/>
+          <w:u w:val="single"/>
+        </w:rPr>
+        <w:t xml:space="preserve">, </w:t>
+      </w:r>
+      <w:r>
+        <w:rPr>
+          <w:rFonts w:ascii="Times New Roman" w:hAnsi="Times New Roman" w:cs="Times New Roman"/>
+          <w:sz w:val="24"/>
+          <w:szCs w:val="24"/>
+          <w:u w:val="single"/>
+        </w:rPr>
+        <w:t>May</w:t>
+      </w:r>
+      <w:r>
+        <w:rPr>
+          <w:rFonts w:ascii="Times New Roman" w:hAnsi="Times New Roman" w:cs="Times New Roman"/>
+          <w:sz w:val="24"/>
+          <w:szCs w:val="24"/>
+          <w:u w:val="single"/>
+        </w:rPr>
+        <w:t xml:space="preserve"> </w:t>
+      </w:r>
+      <w:r>
+        <w:rPr>
+          <w:rFonts w:ascii="Times New Roman" w:hAnsi="Times New Roman" w:cs="Times New Roman"/>
+          <w:sz w:val="24"/>
+          <w:szCs w:val="24"/>
+          <w:u w:val="single"/>
+        </w:rPr>
+        <w:t>8</w:t>
+      </w:r>
+      <w:r>
+        <w:rPr>
+          <w:rFonts w:ascii="Times New Roman" w:hAnsi="Times New Roman" w:cs="Times New Roman"/>
+          <w:sz w:val="24"/>
+          <w:szCs w:val="24"/>
+          <w:u w:val="single"/>
+        </w:rPr>
+        <w:t>, 2022</w:t>
+      </w:r>
+    </w:p>
+    <w:p>
+      <w:pPr>
+        <w:rPr>
+          <w:rFonts w:ascii="Times New Roman" w:hAnsi="Times New Roman" w:cs="Times New Roman"/>
+          <w:sz w:val="24"/>
+          <w:szCs w:val="24"/>
+        </w:rPr>
+      </w:pPr>
+      <w:r>
+        <w:rPr>
+          <w:rFonts w:ascii="Times New Roman" w:hAnsi="Times New Roman" w:cs="Times New Roman"/>
+          <w:sz w:val="24"/>
+          <w:szCs w:val="24"/>
+        </w:rPr>
+        <w:t>Team meeting</w:t>
+      </w:r>
+    </w:p>
+    <w:p>
+      <w:pPr>
+        <w:pStyle w:val="ListParagraph"/>
+        <w:numPr>
+          <w:ilvl w:val="0"/>
+          <w:numId w:val="2"/>
+        </w:numPr>
+        <w:rPr>
+          <w:rFonts w:ascii="Times New Roman" w:hAnsi="Times New Roman" w:cs="Times New Roman"/>
+          <w:sz w:val="24"/>
+          <w:szCs w:val="24"/>
+        </w:rPr>
+      </w:pPr>
+      <w:r>
+        <w:rPr>
+          <w:rFonts w:ascii="Times New Roman" w:hAnsi="Times New Roman" w:cs="Times New Roman"/>
+          <w:sz w:val="24"/>
+          <w:szCs w:val="24"/>
+        </w:rPr>
+        <w:t xml:space="preserve">Divided work </w:t>
+      </w:r>
+      <w:r>
+        <w:rPr>
+          <w:rFonts w:ascii="Times New Roman" w:hAnsi="Times New Roman" w:cs="Times New Roman"/>
+          <w:sz w:val="24"/>
+          <w:szCs w:val="24"/>
+        </w:rPr>
+        <w:t xml:space="preserve">Zeen and Athena for control and Helen and </w:t>
+      </w:r>
+      <w:r>
+        <w:rPr>
+          <w:rFonts w:ascii="Times New Roman" w:hAnsi="Times New Roman" w:cs="Times New Roman"/>
+          <w:sz w:val="24"/>
+          <w:szCs w:val="24"/>
+        </w:rPr>
+        <w:t>I</w:t>
+      </w:r>
+      <w:r>
+        <w:rPr>
+          <w:rFonts w:ascii="Times New Roman" w:hAnsi="Times New Roman" w:cs="Times New Roman"/>
+          <w:sz w:val="24"/>
+          <w:szCs w:val="24"/>
+        </w:rPr>
+        <w:t xml:space="preserve"> finishing the Verilog implementation.</w:t>
+      </w:r>
+    </w:p>
+    <w:p>
+      <w:pPr>
+        <w:rPr>
+          <w:rFonts w:ascii="Times New Roman" w:hAnsi="Times New Roman" w:cs="Times New Roman"/>
+          <w:sz w:val="24"/>
+          <w:szCs w:val="24"/>
+          <w:u w:val="single"/>
+        </w:rPr>
+      </w:pPr>
+      <w:r>
+        <w:rPr>
+          <w:rFonts w:ascii="Times New Roman" w:hAnsi="Times New Roman" w:cs="Times New Roman"/>
+          <w:sz w:val="24"/>
+          <w:szCs w:val="24"/>
+          <w:u w:val="single"/>
+        </w:rPr>
+        <w:t>Tuesday</w:t>
+      </w:r>
+      <w:r>
+        <w:rPr>
+          <w:rFonts w:ascii="Times New Roman" w:hAnsi="Times New Roman" w:cs="Times New Roman"/>
+          <w:sz w:val="24"/>
+          <w:szCs w:val="24"/>
+          <w:u w:val="single"/>
+        </w:rPr>
+        <w:t xml:space="preserve">, </w:t>
+      </w:r>
+      <w:r>
+        <w:rPr>
+          <w:rFonts w:ascii="Times New Roman" w:hAnsi="Times New Roman" w:cs="Times New Roman"/>
+          <w:sz w:val="24"/>
+          <w:szCs w:val="24"/>
+          <w:u w:val="single"/>
+        </w:rPr>
+        <w:t>May</w:t>
+      </w:r>
+      <w:r>
+        <w:rPr>
+          <w:rFonts w:ascii="Times New Roman" w:hAnsi="Times New Roman" w:cs="Times New Roman"/>
+          <w:sz w:val="24"/>
+          <w:szCs w:val="24"/>
+          <w:u w:val="single"/>
+        </w:rPr>
+        <w:t xml:space="preserve"> </w:t>
+      </w:r>
+      <w:r>
+        <w:rPr>
+          <w:rFonts w:ascii="Times New Roman" w:hAnsi="Times New Roman" w:cs="Times New Roman"/>
+          <w:sz w:val="24"/>
+          <w:szCs w:val="24"/>
+          <w:u w:val="single"/>
+        </w:rPr>
+        <w:t>1</w:t>
+      </w:r>
+      <w:r>
+        <w:rPr>
+          <w:rFonts w:ascii="Times New Roman" w:hAnsi="Times New Roman" w:cs="Times New Roman"/>
+          <w:sz w:val="24"/>
+          <w:szCs w:val="24"/>
+          <w:u w:val="single"/>
+        </w:rPr>
+        <w:t>0</w:t>
+      </w:r>
+      <w:r>
+        <w:rPr>
+          <w:rFonts w:ascii="Times New Roman" w:hAnsi="Times New Roman" w:cs="Times New Roman"/>
+          <w:sz w:val="24"/>
+          <w:szCs w:val="24"/>
+          <w:u w:val="single"/>
+        </w:rPr>
+        <w:t>, 2022</w:t>
+      </w:r>
+    </w:p>
+    <w:p>
+      <w:pPr>
+        <w:rPr>
+          <w:rFonts w:ascii="Times New Roman" w:hAnsi="Times New Roman" w:cs="Times New Roman"/>
+          <w:sz w:val="24"/>
+          <w:szCs w:val="24"/>
+        </w:rPr>
+      </w:pPr>
+      <w:r>
+        <w:rPr>
+          <w:rFonts w:ascii="Times New Roman" w:hAnsi="Times New Roman" w:cs="Times New Roman"/>
+          <w:sz w:val="24"/>
+          <w:szCs w:val="24"/>
+        </w:rPr>
+        <w:t>Solo Work</w:t>
+      </w:r>
+    </w:p>
+    <w:p>
+      <w:pPr>
+        <w:pStyle w:val="ListParagraph"/>
+        <w:numPr>
+          <w:ilvl w:val="0"/>
+          <w:numId w:val="2"/>
+        </w:numPr>
+        <w:rPr>
+          <w:rFonts w:ascii="Times New Roman" w:hAnsi="Times New Roman" w:cs="Times New Roman"/>
+          <w:sz w:val="24"/>
+          <w:szCs w:val="24"/>
+        </w:rPr>
+      </w:pPr>
+      <w:r>
+        <w:rPr>
+          <w:rFonts w:ascii="Times New Roman" w:hAnsi="Times New Roman" w:cs="Times New Roman"/>
+          <w:sz w:val="24"/>
+          <w:szCs w:val="24"/>
+        </w:rPr>
+        <w:t xml:space="preserve">Began working in top level Verilog but </w:t>
+      </w:r>
+      <w:r>
+        <w:rPr>
+          <w:rFonts w:ascii="Times New Roman" w:hAnsi="Times New Roman" w:cs="Times New Roman"/>
+          <w:sz w:val="24"/>
+          <w:szCs w:val="24"/>
+        </w:rPr>
+        <w:t xml:space="preserve">only ALU and PC </w:t>
+      </w:r>
+      <w:r>
+        <w:rPr>
+          <w:rFonts w:ascii="Times New Roman" w:hAnsi="Times New Roman" w:cs="Times New Roman"/>
+          <w:sz w:val="24"/>
+          <w:szCs w:val="24"/>
+        </w:rPr>
+        <w:t>subsystems</w:t>
+      </w:r>
+      <w:r>
+        <w:rPr>
+          <w:rFonts w:ascii="Times New Roman" w:hAnsi="Times New Roman" w:cs="Times New Roman"/>
+          <w:sz w:val="24"/>
+          <w:szCs w:val="24"/>
+        </w:rPr>
+        <w:t xml:space="preserve"> are done</w:t>
+      </w:r>
+      <w:r>
+        <w:rPr>
+          <w:rFonts w:ascii="Times New Roman" w:hAnsi="Times New Roman" w:cs="Times New Roman"/>
+          <w:sz w:val="24"/>
+          <w:szCs w:val="24"/>
+        </w:rPr>
+        <w:t>.</w:t>
+      </w:r>
+    </w:p>
+    <w:p>
+      <w:pPr>
+        <w:rPr>
+          <w:rFonts w:ascii="Times New Roman" w:hAnsi="Times New Roman" w:cs="Times New Roman"/>
+          <w:sz w:val="24"/>
+          <w:szCs w:val="24"/>
+          <w:u w:val="single"/>
+        </w:rPr>
+      </w:pPr>
+      <w:r>
+        <w:rPr>
+          <w:rFonts w:ascii="Times New Roman" w:hAnsi="Times New Roman" w:cs="Times New Roman"/>
+          <w:sz w:val="24"/>
+          <w:szCs w:val="24"/>
+          <w:u w:val="single"/>
+        </w:rPr>
+        <w:t>Wednesday</w:t>
+      </w:r>
+      <w:r>
+        <w:rPr>
+          <w:rFonts w:ascii="Times New Roman" w:hAnsi="Times New Roman" w:cs="Times New Roman"/>
+          <w:sz w:val="24"/>
+          <w:szCs w:val="24"/>
+          <w:u w:val="single"/>
+        </w:rPr>
+        <w:t xml:space="preserve">, </w:t>
+      </w:r>
+      <w:r>
+        <w:rPr>
+          <w:rFonts w:ascii="Times New Roman" w:hAnsi="Times New Roman" w:cs="Times New Roman"/>
+          <w:sz w:val="24"/>
+          <w:szCs w:val="24"/>
+          <w:u w:val="single"/>
+        </w:rPr>
+        <w:t>May</w:t>
+      </w:r>
+      <w:r>
+        <w:rPr>
+          <w:rFonts w:ascii="Times New Roman" w:hAnsi="Times New Roman" w:cs="Times New Roman"/>
+          <w:sz w:val="24"/>
+          <w:szCs w:val="24"/>
+          <w:u w:val="single"/>
+        </w:rPr>
+        <w:t xml:space="preserve"> </w:t>
+      </w:r>
+      <w:r>
+        <w:rPr>
+          <w:rFonts w:ascii="Times New Roman" w:hAnsi="Times New Roman" w:cs="Times New Roman"/>
+          <w:sz w:val="24"/>
+          <w:szCs w:val="24"/>
+          <w:u w:val="single"/>
+        </w:rPr>
+        <w:t>11</w:t>
+      </w:r>
+      <w:r>
+        <w:rPr>
+          <w:rFonts w:ascii="Times New Roman" w:hAnsi="Times New Roman" w:cs="Times New Roman"/>
+          <w:sz w:val="24"/>
+          <w:szCs w:val="24"/>
+          <w:u w:val="single"/>
+        </w:rPr>
+        <w:t>, 2022</w:t>
+      </w:r>
+    </w:p>
+    <w:p>
+      <w:pPr>
+        <w:rPr>
+          <w:rFonts w:ascii="Times New Roman" w:hAnsi="Times New Roman" w:cs="Times New Roman"/>
+          <w:sz w:val="24"/>
+          <w:szCs w:val="24"/>
+        </w:rPr>
+      </w:pPr>
+      <w:r>
+        <w:rPr>
+          <w:rFonts w:ascii="Times New Roman" w:hAnsi="Times New Roman" w:cs="Times New Roman"/>
+          <w:sz w:val="24"/>
+          <w:szCs w:val="24"/>
+        </w:rPr>
+        <w:t>Solo Work</w:t>
+      </w:r>
+    </w:p>
+    <w:p>
+      <w:pPr>
+        <w:pStyle w:val="ListParagraph"/>
+        <w:numPr>
+          <w:ilvl w:val="0"/>
+          <w:numId w:val="2"/>
+        </w:numPr>
+        <w:rPr>
+          <w:rFonts w:ascii="Times New Roman" w:hAnsi="Times New Roman" w:cs="Times New Roman"/>
+          <w:sz w:val="24"/>
+          <w:szCs w:val="24"/>
+        </w:rPr>
+      </w:pPr>
+      <w:r>
+        <w:rPr>
+          <w:rFonts w:ascii="Times New Roman" w:hAnsi="Times New Roman" w:cs="Times New Roman"/>
+          <w:sz w:val="24"/>
+          <w:szCs w:val="24"/>
+        </w:rPr>
+        <w:lastRenderedPageBreak/>
+        <w:t>Added wires to top level accumulator still missing memory</w:t>
+      </w:r>
+    </w:p>
+    <w:p>
+      <w:pPr>
+        <w:pStyle w:val="ListParagraph"/>
+        <w:numPr>
+          <w:ilvl w:val="0"/>
+          <w:numId w:val="2"/>
+        </w:numPr>
+        <w:rPr>
+          <w:rFonts w:ascii="Times New Roman" w:hAnsi="Times New Roman" w:cs="Times New Roman"/>
+          <w:sz w:val="24"/>
+          <w:szCs w:val="24"/>
+        </w:rPr>
+      </w:pPr>
+      <w:r>
+        <w:rPr>
+          <w:rFonts w:ascii="Times New Roman" w:hAnsi="Times New Roman" w:cs="Times New Roman"/>
+          <w:sz w:val="24"/>
+          <w:szCs w:val="24"/>
+        </w:rPr>
+        <w:t>Discussed how to approach tests</w:t>
       </w:r>
     </w:p>
     <w:sectPr>
@@ -1277,7 +1695,7 @@
   <w:abstractNum w:abstractNumId="0" w15:restartNumberingAfterBreak="0">
     <w:nsid w:val="06784CB1"/>
     <w:multiLevelType w:val="hybridMultilevel"/>
-    <w:tmpl w:val="C9CAE686"/>
+    <w:tmpl w:val="0EAEAD82"/>
     <w:lvl w:ilvl="0" w:tplc="04090001">
       <w:start w:val="1"/>
       <w:numFmt w:val="bullet"/>

</xml_diff>